<commit_message>
Document for Unit 2
Upload document for Unit 2
</commit_message>
<xml_diff>
--- a/Tương tác với hệ điều hành Linux.docx
+++ b/Tương tác với hệ điều hành Linux.docx
@@ -4480,7 +4480,7 @@
           <v:shape id="_x0000_i1025" type="#_x0000_t75" style="width:469.05pt;height:22.55pt" o:ole="">
             <v:imagedata r:id="rId13" o:title=""/>
           </v:shape>
-          <o:OLEObject Type="Embed" ProgID="Word.OpenDocumentText.12" ShapeID="_x0000_i1025" DrawAspect="Content" ObjectID="_1603199396" r:id="rId14"/>
+          <o:OLEObject Type="Embed" ProgID="Word.OpenDocumentText.12" ShapeID="_x0000_i1025" DrawAspect="Content" ObjectID="_1603871680" r:id="rId14"/>
         </w:object>
       </w:r>
       <w:r>
@@ -4707,7 +4707,7 @@
           <v:shape id="_x0000_i1026" type="#_x0000_t75" style="width:469.05pt;height:67.7pt" o:ole="">
             <v:imagedata r:id="rId15" o:title=""/>
           </v:shape>
-          <o:OLEObject Type="Embed" ProgID="Word.OpenDocumentText.12" ShapeID="_x0000_i1026" DrawAspect="Content" ObjectID="_1603199397" r:id="rId16"/>
+          <o:OLEObject Type="Embed" ProgID="Word.OpenDocumentText.12" ShapeID="_x0000_i1026" DrawAspect="Content" ObjectID="_1603871681" r:id="rId16"/>
         </w:object>
       </w:r>
       <w:r>
@@ -5747,7 +5747,7 @@
           <v:shape id="_x0000_i1027" type="#_x0000_t75" style="width:469.05pt;height:45.15pt" o:ole="">
             <v:imagedata r:id="rId17" o:title=""/>
           </v:shape>
-          <o:OLEObject Type="Embed" ProgID="Word.OpenDocumentText.12" ShapeID="_x0000_i1027" DrawAspect="Content" ObjectID="_1603199398" r:id="rId18"/>
+          <o:OLEObject Type="Embed" ProgID="Word.OpenDocumentText.12" ShapeID="_x0000_i1027" DrawAspect="Content" ObjectID="_1603871682" r:id="rId18"/>
         </w:object>
       </w:r>
       <w:r>
@@ -6845,41 +6845,53 @@
       <w:r>
         <w:t xml:space="preserve"> Ví dụ: X/Y. Trong đó X, Y là hoàn độ và tung độ của con trỏ chuột trên màn hình.</w:t>
       </w:r>
-      <w:bookmarkStart w:id="13" w:name="_GoBack"/>
+    </w:p>
+    <w:p>
+      <w:pPr>
+        <w:pStyle w:val="Heading1"/>
+      </w:pPr>
+      <w:bookmarkStart w:id="13" w:name="_Toc528077105"/>
+      <w:r>
+        <w:t>FILE TRONG LINUX</w:t>
+      </w:r>
       <w:bookmarkEnd w:id="13"/>
     </w:p>
     <w:p>
       <w:pPr>
-        <w:pStyle w:val="Heading1"/>
-      </w:pPr>
-      <w:bookmarkStart w:id="14" w:name="_Toc528077105"/>
-      <w:r>
-        <w:t>FILE TRONG LINUX</w:t>
+        <w:pStyle w:val="Heading2"/>
+      </w:pPr>
+      <w:bookmarkStart w:id="14" w:name="_Toc528077106"/>
+      <w:r>
+        <w:t>Giới thiệu</w:t>
       </w:r>
       <w:bookmarkEnd w:id="14"/>
     </w:p>
     <w:p>
       <w:pPr>
-        <w:pStyle w:val="Heading2"/>
-      </w:pPr>
-      <w:bookmarkStart w:id="15" w:name="_Toc528077106"/>
-      <w:r>
-        <w:t>Giới thiệu</w:t>
-      </w:r>
+        <w:ind w:firstLine="397"/>
+        <w:rPr>
+          <w:szCs w:val="26"/>
+        </w:rPr>
+      </w:pPr>
+      <w:r>
+        <w:rPr>
+          <w:szCs w:val="26"/>
+        </w:rPr>
+        <w:t xml:space="preserve">Trong chương này chúng ta sẽ tìm hiểu chức năng của một tệp tin, bao gồm mở một tệp tin, đọc tệp tin, ghi tệp tin, v.v.. Đọc ghi tệp tin trong Linux hầu như chỉ dùng năm hàm: open, read, write, lseek, và </w:t>
+      </w:r>
+      <w:r>
+        <w:rPr>
+          <w:szCs w:val="26"/>
+        </w:rPr>
+        <w:t>close</w:t>
+      </w:r>
+      <w:bookmarkStart w:id="15" w:name="_GoBack"/>
       <w:bookmarkEnd w:id="15"/>
-    </w:p>
-    <w:p>
-      <w:pPr>
-        <w:ind w:firstLine="397"/>
-        <w:rPr>
-          <w:szCs w:val="26"/>
-        </w:rPr>
-      </w:pPr>
-      <w:r>
-        <w:rPr>
-          <w:szCs w:val="26"/>
-        </w:rPr>
-        <w:t>Trong chương này chúng ta sẽ tìm hiểu chức năng của một tệp tin, bao gồm mở một tệp tin, đọc tệp tin, ghi tệp tin, v.v.. Đọc ghi tệp tin trong Linux hầu như chỉ dùng năm hàm: open, read, write, lseek, và đóng.</w:t>
+      <w:r>
+        <w:rPr>
+          <w:szCs w:val="26"/>
+        </w:rPr>
+        <w:t>.</w:t>
       </w:r>
     </w:p>
     <w:p>
@@ -7152,7 +7164,7 @@
           <v:shape id="_x0000_i1028" type="#_x0000_t75" style="width:421.8pt;height:44.05pt" o:ole="">
             <v:imagedata r:id="rId19" o:title=""/>
           </v:shape>
-          <o:OLEObject Type="Embed" ProgID="Word.OpenDocumentText.12" ShapeID="_x0000_i1028" DrawAspect="Content" ObjectID="_1603199399" r:id="rId20"/>
+          <o:OLEObject Type="Embed" ProgID="Word.OpenDocumentText.12" ShapeID="_x0000_i1028" DrawAspect="Content" ObjectID="_1603871683" r:id="rId20"/>
         </w:object>
       </w:r>
     </w:p>
@@ -7943,7 +7955,7 @@
           <v:shape id="_x0000_i1029" type="#_x0000_t75" style="width:426.1pt;height:69.85pt" o:ole="">
             <v:imagedata r:id="rId21" o:title=""/>
           </v:shape>
-          <o:OLEObject Type="Embed" ProgID="Word.OpenDocumentText.12" ShapeID="_x0000_i1029" DrawAspect="Content" ObjectID="_1603199400" r:id="rId22"/>
+          <o:OLEObject Type="Embed" ProgID="Word.OpenDocumentText.12" ShapeID="_x0000_i1029" DrawAspect="Content" ObjectID="_1603871684" r:id="rId22"/>
         </w:object>
       </w:r>
       <w:r>
@@ -8013,7 +8025,7 @@
           <v:shape id="_x0000_i1030" type="#_x0000_t75" style="width:433.6pt;height:45.15pt" o:ole="">
             <v:imagedata r:id="rId23" o:title=""/>
           </v:shape>
-          <o:OLEObject Type="Embed" ProgID="Word.OpenDocumentText.12" ShapeID="_x0000_i1030" DrawAspect="Content" ObjectID="_1603199401" r:id="rId24"/>
+          <o:OLEObject Type="Embed" ProgID="Word.OpenDocumentText.12" ShapeID="_x0000_i1030" DrawAspect="Content" ObjectID="_1603871685" r:id="rId24"/>
         </w:object>
       </w:r>
       <w:r>
@@ -9996,7 +10008,7 @@
           <v:shape id="_x0000_i1031" type="#_x0000_t75" style="width:469.05pt;height:86.5pt" o:ole="">
             <v:imagedata r:id="rId25" o:title=""/>
           </v:shape>
-          <o:OLEObject Type="Embed" ProgID="Word.OpenDocumentText.12" ShapeID="_x0000_i1031" DrawAspect="Content" ObjectID="_1603199402" r:id="rId26"/>
+          <o:OLEObject Type="Embed" ProgID="Word.OpenDocumentText.12" ShapeID="_x0000_i1031" DrawAspect="Content" ObjectID="_1603871686" r:id="rId26"/>
         </w:object>
       </w:r>
     </w:p>
@@ -10042,7 +10054,7 @@
           <v:shape id="_x0000_i1032" type="#_x0000_t75" style="width:425.55pt;height:46.75pt" o:ole="">
             <v:imagedata r:id="rId27" o:title=""/>
           </v:shape>
-          <o:OLEObject Type="Embed" ProgID="Word.OpenDocumentText.12" ShapeID="_x0000_i1032" DrawAspect="Content" ObjectID="_1603199403" r:id="rId28"/>
+          <o:OLEObject Type="Embed" ProgID="Word.OpenDocumentText.12" ShapeID="_x0000_i1032" DrawAspect="Content" ObjectID="_1603871687" r:id="rId28"/>
         </w:object>
       </w:r>
       <w:r>
@@ -10128,7 +10140,7 @@
           <v:shape id="_x0000_i1033" type="#_x0000_t75" style="width:429.3pt;height:47.3pt" o:ole="">
             <v:imagedata r:id="rId29" o:title=""/>
           </v:shape>
-          <o:OLEObject Type="Embed" ProgID="Word.OpenDocumentText.12" ShapeID="_x0000_i1033" DrawAspect="Content" ObjectID="_1603199404" r:id="rId30"/>
+          <o:OLEObject Type="Embed" ProgID="Word.OpenDocumentText.12" ShapeID="_x0000_i1033" DrawAspect="Content" ObjectID="_1603871688" r:id="rId30"/>
         </w:object>
       </w:r>
       <w:r>
@@ -10211,7 +10223,7 @@
           <v:shape id="_x0000_i1034" type="#_x0000_t75" style="width:429.3pt;height:63.95pt" o:ole="">
             <v:imagedata r:id="rId31" o:title=""/>
           </v:shape>
-          <o:OLEObject Type="Embed" ProgID="Word.OpenDocumentText.12" ShapeID="_x0000_i1034" DrawAspect="Content" ObjectID="_1603199405" r:id="rId32"/>
+          <o:OLEObject Type="Embed" ProgID="Word.OpenDocumentText.12" ShapeID="_x0000_i1034" DrawAspect="Content" ObjectID="_1603871689" r:id="rId32"/>
         </w:object>
       </w:r>
       <w:r>
@@ -17902,7 +17914,7 @@
           <v:shape id="_x0000_i1035" type="#_x0000_t75" style="width:469.05pt;height:157.45pt" o:ole="">
             <v:imagedata r:id="rId33" o:title=""/>
           </v:shape>
-          <o:OLEObject Type="Embed" ProgID="Word.OpenDocumentText.12" ShapeID="_x0000_i1035" DrawAspect="Content" ObjectID="_1603199406" r:id="rId34"/>
+          <o:OLEObject Type="Embed" ProgID="Word.OpenDocumentText.12" ShapeID="_x0000_i1035" DrawAspect="Content" ObjectID="_1603871690" r:id="rId34"/>
         </w:object>
       </w:r>
     </w:p>
@@ -18558,7 +18570,7 @@
           <v:shape id="_x0000_i1036" type="#_x0000_t75" style="width:435.75pt;height:112.3pt" o:ole="">
             <v:imagedata r:id="rId37" o:title=""/>
           </v:shape>
-          <o:OLEObject Type="Embed" ProgID="Word.OpenDocumentText.12" ShapeID="_x0000_i1036" DrawAspect="Content" ObjectID="_1603199407" r:id="rId38"/>
+          <o:OLEObject Type="Embed" ProgID="Word.OpenDocumentText.12" ShapeID="_x0000_i1036" DrawAspect="Content" ObjectID="_1603871691" r:id="rId38"/>
         </w:object>
       </w:r>
       <w:r>
@@ -18619,7 +18631,7 @@
           <v:shape id="_x0000_i1037" type="#_x0000_t75" style="width:400.85pt;height:234.8pt" o:ole="">
             <v:imagedata r:id="rId39" o:title=""/>
           </v:shape>
-          <o:OLEObject Type="Embed" ProgID="Word.OpenDocumentText.12" ShapeID="_x0000_i1037" DrawAspect="Content" ObjectID="_1603199408" r:id="rId40"/>
+          <o:OLEObject Type="Embed" ProgID="Word.OpenDocumentText.12" ShapeID="_x0000_i1037" DrawAspect="Content" ObjectID="_1603871692" r:id="rId40"/>
         </w:object>
       </w:r>
     </w:p>
@@ -19904,7 +19916,7 @@
           <v:shape id="_x0000_i1038" type="#_x0000_t75" style="width:469.05pt;height:210.1pt" o:ole="">
             <v:imagedata r:id="rId41" o:title=""/>
           </v:shape>
-          <o:OLEObject Type="Embed" ProgID="Word.OpenDocumentText.12" ShapeID="_x0000_i1038" DrawAspect="Content" ObjectID="_1603199409" r:id="rId42"/>
+          <o:OLEObject Type="Embed" ProgID="Word.OpenDocumentText.12" ShapeID="_x0000_i1038" DrawAspect="Content" ObjectID="_1603871693" r:id="rId42"/>
         </w:object>
       </w:r>
     </w:p>
@@ -20550,7 +20562,7 @@
           <v:shape id="_x0000_i1039" type="#_x0000_t75" style="width:6in;height:79.5pt" o:ole="">
             <v:imagedata r:id="rId43" o:title=""/>
           </v:shape>
-          <o:OLEObject Type="Embed" ProgID="Word.OpenDocumentText.12" ShapeID="_x0000_i1039" DrawAspect="Content" ObjectID="_1603199410" r:id="rId44"/>
+          <o:OLEObject Type="Embed" ProgID="Word.OpenDocumentText.12" ShapeID="_x0000_i1039" DrawAspect="Content" ObjectID="_1603871694" r:id="rId44"/>
         </w:object>
       </w:r>
     </w:p>
@@ -21334,7 +21346,7 @@
           <v:shape id="_x0000_i1040" type="#_x0000_t75" style="width:414.25pt;height:61.25pt" o:ole="">
             <v:imagedata r:id="rId45" o:title=""/>
           </v:shape>
-          <o:OLEObject Type="Embed" ProgID="Word.OpenDocumentText.12" ShapeID="_x0000_i1040" DrawAspect="Content" ObjectID="_1603199411" r:id="rId46"/>
+          <o:OLEObject Type="Embed" ProgID="Word.OpenDocumentText.12" ShapeID="_x0000_i1040" DrawAspect="Content" ObjectID="_1603871695" r:id="rId46"/>
         </w:object>
       </w:r>
     </w:p>
@@ -22413,7 +22425,7 @@
           <v:shape id="_x0000_i1041" type="#_x0000_t75" style="width:469.05pt;height:210.1pt" o:ole="">
             <v:imagedata r:id="rId47" o:title=""/>
           </v:shape>
-          <o:OLEObject Type="Embed" ProgID="Word.OpenDocumentText.12" ShapeID="_x0000_i1041" DrawAspect="Content" ObjectID="_1603199412" r:id="rId48"/>
+          <o:OLEObject Type="Embed" ProgID="Word.OpenDocumentText.12" ShapeID="_x0000_i1041" DrawAspect="Content" ObjectID="_1603871696" r:id="rId48"/>
         </w:object>
       </w:r>
     </w:p>
@@ -23019,7 +23031,7 @@
           <v:shape id="_x0000_i1042" type="#_x0000_t75" style="width:424.5pt;height:62.85pt" o:ole="">
             <v:imagedata r:id="rId51" o:title=""/>
           </v:shape>
-          <o:OLEObject Type="Embed" ProgID="Word.OpenDocumentText.12" ShapeID="_x0000_i1042" DrawAspect="Content" ObjectID="_1603199413" r:id="rId52"/>
+          <o:OLEObject Type="Embed" ProgID="Word.OpenDocumentText.12" ShapeID="_x0000_i1042" DrawAspect="Content" ObjectID="_1603871697" r:id="rId52"/>
         </w:object>
       </w:r>
       <w:r>
@@ -23081,7 +23093,7 @@
           <v:shape id="_x0000_i1043" type="#_x0000_t75" style="width:427.15pt;height:94.55pt" o:ole="">
             <v:imagedata r:id="rId53" o:title=""/>
           </v:shape>
-          <o:OLEObject Type="Embed" ProgID="Word.OpenDocumentText.12" ShapeID="_x0000_i1043" DrawAspect="Content" ObjectID="_1603199414" r:id="rId54"/>
+          <o:OLEObject Type="Embed" ProgID="Word.OpenDocumentText.12" ShapeID="_x0000_i1043" DrawAspect="Content" ObjectID="_1603871698" r:id="rId54"/>
         </w:object>
       </w:r>
       <w:r>
@@ -23165,7 +23177,7 @@
           <v:shape id="_x0000_i1044" type="#_x0000_t75" style="width:424.5pt;height:62.85pt" o:ole="">
             <v:imagedata r:id="rId55" o:title=""/>
           </v:shape>
-          <o:OLEObject Type="Embed" ProgID="Word.OpenDocumentText.12" ShapeID="_x0000_i1044" DrawAspect="Content" ObjectID="_1603199415" r:id="rId56"/>
+          <o:OLEObject Type="Embed" ProgID="Word.OpenDocumentText.12" ShapeID="_x0000_i1044" DrawAspect="Content" ObjectID="_1603871699" r:id="rId56"/>
         </w:object>
       </w:r>
       <w:r>
@@ -23243,7 +23255,7 @@
           <v:shape id="_x0000_i1045" type="#_x0000_t75" style="width:433.6pt;height:48.9pt" o:ole="">
             <v:imagedata r:id="rId57" o:title=""/>
           </v:shape>
-          <o:OLEObject Type="Embed" ProgID="Word.OpenDocumentText.12" ShapeID="_x0000_i1045" DrawAspect="Content" ObjectID="_1603199416" r:id="rId58"/>
+          <o:OLEObject Type="Embed" ProgID="Word.OpenDocumentText.12" ShapeID="_x0000_i1045" DrawAspect="Content" ObjectID="_1603871700" r:id="rId58"/>
         </w:object>
       </w:r>
     </w:p>
@@ -23318,7 +23330,7 @@
           <v:shape id="_x0000_i1046" type="#_x0000_t75" style="width:424.5pt;height:128.4pt" o:ole="">
             <v:imagedata r:id="rId59" o:title=""/>
           </v:shape>
-          <o:OLEObject Type="Embed" ProgID="Word.OpenDocumentText.12" ShapeID="_x0000_i1046" DrawAspect="Content" ObjectID="_1603199417" r:id="rId60"/>
+          <o:OLEObject Type="Embed" ProgID="Word.OpenDocumentText.12" ShapeID="_x0000_i1046" DrawAspect="Content" ObjectID="_1603871701" r:id="rId60"/>
         </w:object>
       </w:r>
       <w:r>
@@ -23415,7 +23427,7 @@
           <v:shape id="_x0000_i1047" type="#_x0000_t75" style="width:6in;height:48.9pt" o:ole="">
             <v:imagedata r:id="rId61" o:title=""/>
           </v:shape>
-          <o:OLEObject Type="Embed" ProgID="Word.OpenDocumentText.12" ShapeID="_x0000_i1047" DrawAspect="Content" ObjectID="_1603199418" r:id="rId62"/>
+          <o:OLEObject Type="Embed" ProgID="Word.OpenDocumentText.12" ShapeID="_x0000_i1047" DrawAspect="Content" ObjectID="_1603871702" r:id="rId62"/>
         </w:object>
       </w:r>
       <w:r>
@@ -23572,7 +23584,7 @@
           <v:shape id="_x0000_i1048" type="#_x0000_t75" style="width:393.3pt;height:267.05pt" o:ole="">
             <v:imagedata r:id="rId63" o:title=""/>
           </v:shape>
-          <o:OLEObject Type="Embed" ProgID="Word.OpenDocumentText.12" ShapeID="_x0000_i1048" DrawAspect="Content" ObjectID="_1603199419" r:id="rId64"/>
+          <o:OLEObject Type="Embed" ProgID="Word.OpenDocumentText.12" ShapeID="_x0000_i1048" DrawAspect="Content" ObjectID="_1603871703" r:id="rId64"/>
         </w:object>
       </w:r>
       <w:r>
@@ -23622,7 +23634,7 @@
           <v:shape id="_x0000_i1049" type="#_x0000_t75" style="width:469.05pt;height:20.4pt" o:ole="">
             <v:imagedata r:id="rId65" o:title=""/>
           </v:shape>
-          <o:OLEObject Type="Embed" ProgID="Word.OpenDocumentText.12" ShapeID="_x0000_i1049" DrawAspect="Content" ObjectID="_1603199420" r:id="rId66"/>
+          <o:OLEObject Type="Embed" ProgID="Word.OpenDocumentText.12" ShapeID="_x0000_i1049" DrawAspect="Content" ObjectID="_1603871704" r:id="rId66"/>
         </w:object>
       </w:r>
       <w:r>
@@ -23938,7 +23950,7 @@
           <v:shape id="_x0000_i1050" type="#_x0000_t75" style="width:469.05pt;height:86.5pt" o:ole="">
             <v:imagedata r:id="rId67" o:title=""/>
           </v:shape>
-          <o:OLEObject Type="Embed" ProgID="Word.OpenDocumentText.12" ShapeID="_x0000_i1050" DrawAspect="Content" ObjectID="_1603199421" r:id="rId68"/>
+          <o:OLEObject Type="Embed" ProgID="Word.OpenDocumentText.12" ShapeID="_x0000_i1050" DrawAspect="Content" ObjectID="_1603871705" r:id="rId68"/>
         </w:object>
       </w:r>
     </w:p>
@@ -24213,7 +24225,7 @@
           <v:shape id="_x0000_i1051" type="#_x0000_t75" style="width:469.05pt;height:85.95pt" o:ole="">
             <v:imagedata r:id="rId69" o:title=""/>
           </v:shape>
-          <o:OLEObject Type="Embed" ProgID="Word.OpenDocumentText.12" ShapeID="_x0000_i1051" DrawAspect="Content" ObjectID="_1603199422" r:id="rId70"/>
+          <o:OLEObject Type="Embed" ProgID="Word.OpenDocumentText.12" ShapeID="_x0000_i1051" DrawAspect="Content" ObjectID="_1603871706" r:id="rId70"/>
         </w:object>
       </w:r>
     </w:p>
@@ -24281,7 +24293,7 @@
           <v:shape id="_x0000_i1052" type="#_x0000_t75" style="width:427.15pt;height:48.9pt" o:ole="">
             <v:imagedata r:id="rId71" o:title=""/>
           </v:shape>
-          <o:OLEObject Type="Embed" ProgID="Word.OpenDocumentText.12" ShapeID="_x0000_i1052" DrawAspect="Content" ObjectID="_1603199423" r:id="rId72"/>
+          <o:OLEObject Type="Embed" ProgID="Word.OpenDocumentText.12" ShapeID="_x0000_i1052" DrawAspect="Content" ObjectID="_1603871707" r:id="rId72"/>
         </w:object>
       </w:r>
     </w:p>
@@ -25570,7 +25582,7 @@
           <v:shape id="_x0000_i1053" type="#_x0000_t75" style="width:469.05pt;height:92.95pt" o:ole="">
             <v:imagedata r:id="rId74" o:title=""/>
           </v:shape>
-          <o:OLEObject Type="Embed" ProgID="Word.OpenDocumentText.12" ShapeID="_x0000_i1053" DrawAspect="Content" ObjectID="_1603199424" r:id="rId75"/>
+          <o:OLEObject Type="Embed" ProgID="Word.OpenDocumentText.12" ShapeID="_x0000_i1053" DrawAspect="Content" ObjectID="_1603871708" r:id="rId75"/>
         </w:object>
       </w:r>
       <w:r>
@@ -26068,7 +26080,7 @@
           <v:shape id="_x0000_i1054" type="#_x0000_t75" style="width:469.05pt;height:87.6pt" o:ole="">
             <v:imagedata r:id="rId76" o:title=""/>
           </v:shape>
-          <o:OLEObject Type="Embed" ProgID="Word.OpenDocumentText.12" ShapeID="_x0000_i1054" DrawAspect="Content" ObjectID="_1603199425" r:id="rId77"/>
+          <o:OLEObject Type="Embed" ProgID="Word.OpenDocumentText.12" ShapeID="_x0000_i1054" DrawAspect="Content" ObjectID="_1603871709" r:id="rId77"/>
         </w:object>
       </w:r>
     </w:p>
@@ -26124,7 +26136,7 @@
           <v:shape id="_x0000_i1055" type="#_x0000_t75" style="width:469.05pt;height:21.5pt" o:ole="">
             <v:imagedata r:id="rId78" o:title=""/>
           </v:shape>
-          <o:OLEObject Type="Embed" ProgID="Word.OpenDocumentText.12" ShapeID="_x0000_i1055" DrawAspect="Content" ObjectID="_1603199426" r:id="rId79"/>
+          <o:OLEObject Type="Embed" ProgID="Word.OpenDocumentText.12" ShapeID="_x0000_i1055" DrawAspect="Content" ObjectID="_1603871710" r:id="rId79"/>
         </w:object>
       </w:r>
       <w:r>
@@ -26842,7 +26854,7 @@
           <v:shape id="_x0000_i1056" type="#_x0000_t75" style="width:469.05pt;height:104.8pt" o:ole="">
             <v:imagedata r:id="rId81" o:title=""/>
           </v:shape>
-          <o:OLEObject Type="Embed" ProgID="Word.OpenDocumentText.12" ShapeID="_x0000_i1056" DrawAspect="Content" ObjectID="_1603199427" r:id="rId82"/>
+          <o:OLEObject Type="Embed" ProgID="Word.OpenDocumentText.12" ShapeID="_x0000_i1056" DrawAspect="Content" ObjectID="_1603871711" r:id="rId82"/>
         </w:object>
       </w:r>
     </w:p>
@@ -26927,7 +26939,7 @@
           <v:shape id="_x0000_i1057" type="#_x0000_t75" style="width:440.6pt;height:49.45pt" o:ole="">
             <v:imagedata r:id="rId83" o:title=""/>
           </v:shape>
-          <o:OLEObject Type="Embed" ProgID="Word.OpenDocumentText.12" ShapeID="_x0000_i1057" DrawAspect="Content" ObjectID="_1603199428" r:id="rId84"/>
+          <o:OLEObject Type="Embed" ProgID="Word.OpenDocumentText.12" ShapeID="_x0000_i1057" DrawAspect="Content" ObjectID="_1603871712" r:id="rId84"/>
         </w:object>
       </w:r>
       <w:r>
@@ -27530,7 +27542,7 @@
           <v:shape id="_x0000_i1058" type="#_x0000_t75" style="width:469.05pt;height:52.65pt" o:ole="">
             <v:imagedata r:id="rId85" o:title=""/>
           </v:shape>
-          <o:OLEObject Type="Embed" ProgID="Word.OpenDocumentText.12" ShapeID="_x0000_i1058" DrawAspect="Content" ObjectID="_1603199429" r:id="rId86"/>
+          <o:OLEObject Type="Embed" ProgID="Word.OpenDocumentText.12" ShapeID="_x0000_i1058" DrawAspect="Content" ObjectID="_1603871713" r:id="rId86"/>
         </w:object>
       </w:r>
     </w:p>
@@ -27672,7 +27684,7 @@
           <v:shape id="_x0000_i1059" type="#_x0000_t75" style="width:469.05pt;height:21.5pt" o:ole="">
             <v:imagedata r:id="rId87" o:title=""/>
           </v:shape>
-          <o:OLEObject Type="Embed" ProgID="Word.OpenDocumentText.12" ShapeID="_x0000_i1059" DrawAspect="Content" ObjectID="_1603199430" r:id="rId88"/>
+          <o:OLEObject Type="Embed" ProgID="Word.OpenDocumentText.12" ShapeID="_x0000_i1059" DrawAspect="Content" ObjectID="_1603871714" r:id="rId88"/>
         </w:object>
       </w:r>
     </w:p>
@@ -27734,7 +27746,7 @@
           <v:shape id="_x0000_i1060" type="#_x0000_t75" style="width:469.05pt;height:21.5pt" o:ole="">
             <v:imagedata r:id="rId89" o:title=""/>
           </v:shape>
-          <o:OLEObject Type="Embed" ProgID="Word.OpenDocumentText.12" ShapeID="_x0000_i1060" DrawAspect="Content" ObjectID="_1603199431" r:id="rId90"/>
+          <o:OLEObject Type="Embed" ProgID="Word.OpenDocumentText.12" ShapeID="_x0000_i1060" DrawAspect="Content" ObjectID="_1603871715" r:id="rId90"/>
         </w:object>
       </w:r>
     </w:p>
@@ -27942,7 +27954,7 @@
           <v:shape id="_x0000_i1061" type="#_x0000_t75" style="width:469.05pt;height:90.25pt" o:ole="">
             <v:imagedata r:id="rId92" o:title=""/>
           </v:shape>
-          <o:OLEObject Type="Embed" ProgID="Word.OpenDocumentText.12" ShapeID="_x0000_i1061" DrawAspect="Content" ObjectID="_1603199432" r:id="rId93"/>
+          <o:OLEObject Type="Embed" ProgID="Word.OpenDocumentText.12" ShapeID="_x0000_i1061" DrawAspect="Content" ObjectID="_1603871716" r:id="rId93"/>
         </w:object>
       </w:r>
     </w:p>
@@ -28068,7 +28080,7 @@
           <v:shape id="_x0000_i1062" type="#_x0000_t75" style="width:429.85pt;height:98.35pt" o:ole="">
             <v:imagedata r:id="rId94" o:title=""/>
           </v:shape>
-          <o:OLEObject Type="Embed" ProgID="Word.OpenDocumentText.12" ShapeID="_x0000_i1062" DrawAspect="Content" ObjectID="_1603199433" r:id="rId95"/>
+          <o:OLEObject Type="Embed" ProgID="Word.OpenDocumentText.12" ShapeID="_x0000_i1062" DrawAspect="Content" ObjectID="_1603871717" r:id="rId95"/>
         </w:object>
       </w:r>
       <w:r>
@@ -31778,7 +31790,7 @@
 </file>
 
 <file path=customXml/itemProps1.xml><?xml version="1.0" encoding="utf-8"?>
-<ds:datastoreItem xmlns:ds="http://schemas.openxmlformats.org/officeDocument/2006/customXml" ds:itemID="{FB1F5A7B-A7E8-436C-9E89-07075F42249E}">
+<ds:datastoreItem xmlns:ds="http://schemas.openxmlformats.org/officeDocument/2006/customXml" ds:itemID="{FD16AD33-FF67-418A-BB1E-2F08E0CCC7CF}">
   <ds:schemaRefs>
     <ds:schemaRef ds:uri="http://schemas.openxmlformats.org/officeDocument/2006/bibliography"/>
   </ds:schemaRefs>

</xml_diff>